<commit_message>
dicionada imagem do nueônio de múltiplas camdas
</commit_message>
<xml_diff>
--- a/Sergio Di Fiore - Projeto de de Pesquisa  - PICIT - Rev 1.docx
+++ b/Sergio Di Fiore - Projeto de de Pesquisa  - PICIT - Rev 1.docx
@@ -1816,18 +1816,7 @@
               <w:rFonts w:ascii="Cambria Math" w:hAnsi="Cambria Math"/>
               <w:noProof/>
             </w:rPr>
-            <m:t xml:space="preserve">. Cálculo do valor de saída de um </m:t>
-          </m:r>
-          <m:r>
-            <m:rPr>
-              <m:sty m:val="p"/>
-            </m:rPr>
-            <w:rPr>
-              <w:rStyle w:val="Hyperlink"/>
-              <w:rFonts w:ascii="Cambria Math" w:hAnsi="Cambria Math"/>
-              <w:noProof/>
-            </w:rPr>
-            <m:t>Perceptron</m:t>
+            <m:t>. Cálculo do valor de saída de um Perceptron</m:t>
           </m:r>
         </m:oMath>
         <w:r>
@@ -2133,6 +2122,11 @@
     </w:p>
     <w:sdt>
       <w:sdtPr>
+        <w:rPr>
+          <w:b w:val="0"/>
+          <w:caps w:val="0"/>
+          <w:szCs w:val="20"/>
+        </w:rPr>
         <w:id w:val="-981155828"/>
         <w:docPartObj>
           <w:docPartGallery w:val="Table of Contents"/>
@@ -2142,8 +2136,6 @@
       <w:sdtEndPr>
         <w:rPr>
           <w:bCs/>
-          <w:caps w:val="0"/>
-          <w:szCs w:val="20"/>
         </w:rPr>
       </w:sdtEndPr>
       <w:sdtContent>
@@ -3073,7 +3065,11 @@
         <w:t>ou não uma</w:t>
       </w:r>
       <w:r>
-        <w:t xml:space="preserve"> imagem de um gato. É a chamada Aprendizagem de Máquina (</w:t>
+        <w:t xml:space="preserve"> imagem de um </w:t>
+      </w:r>
+      <w:r>
+        <w:lastRenderedPageBreak/>
+        <w:t>gato. É a chamada Aprendizagem de Máquina (</w:t>
       </w:r>
       <w:proofErr w:type="spellStart"/>
       <w:r>
@@ -3092,11 +3088,7 @@
         <w:t xml:space="preserve"> Learning</w:t>
       </w:r>
       <w:r>
-        <w:t xml:space="preserve">). Com ela, pode-se </w:t>
-      </w:r>
-      <w:r>
-        <w:lastRenderedPageBreak/>
-        <w:t>encontrar padrões em quantidade enorme de dados. Esse modelo, que ainda funciona muito bem, mas que mesmo desde esse período inicial, deixava muitas questões sem solução aparente.</w:t>
+        <w:t>). Com ela, pode-se encontrar padrões em quantidade enorme de dados. Esse modelo, que ainda funciona muito bem, mas que mesmo desde esse período inicial, deixava muitas questões sem solução aparente.</w:t>
       </w:r>
     </w:p>
     <w:p>
@@ -3123,9 +3115,6 @@
         <w:t>1</w:t>
       </w:r>
       <w:r>
-        <w:rPr>
-          <w:noProof/>
-        </w:rPr>
         <w:fldChar w:fldCharType="end"/>
       </w:r>
       <w:r>
@@ -3225,9 +3214,6 @@
         <w:t>2</w:t>
       </w:r>
       <w:r>
-        <w:rPr>
-          <w:noProof/>
-        </w:rPr>
         <w:fldChar w:fldCharType="end"/>
       </w:r>
       <w:r>
@@ -4015,9 +4001,6 @@
         <w:t>3</w:t>
       </w:r>
       <w:r>
-        <w:rPr>
-          <w:noProof/>
-        </w:rPr>
         <w:fldChar w:fldCharType="end"/>
       </w:r>
       <w:r>
@@ -4244,9 +4227,6 @@
         <w:t>4</w:t>
       </w:r>
       <w:r>
-        <w:rPr>
-          <w:noProof/>
-        </w:rPr>
         <w:fldChar w:fldCharType="end"/>
       </w:r>
       <w:r>
@@ -4493,9 +4473,6 @@
         <w:t>5</w:t>
       </w:r>
       <w:r>
-        <w:rPr>
-          <w:noProof/>
-        </w:rPr>
         <w:fldChar w:fldCharType="end"/>
       </w:r>
       <w:r>
@@ -5212,9 +5189,6 @@
         <w:t>6</w:t>
       </w:r>
       <w:r>
-        <w:rPr>
-          <w:noProof/>
-        </w:rPr>
         <w:fldChar w:fldCharType="end"/>
       </w:r>
       <w:r>
@@ -5677,17 +5651,7 @@
             <w:rFonts w:ascii="Cambria Math" w:hAnsi="Cambria Math"/>
             <w:noProof/>
           </w:rPr>
-          <m:t xml:space="preserve">Cálculo do valor de saída de um </m:t>
-        </m:r>
-        <m:r>
-          <m:rPr>
-            <m:sty m:val="p"/>
-          </m:rPr>
-          <w:rPr>
-            <w:rFonts w:ascii="Cambria Math" w:hAnsi="Cambria Math"/>
-            <w:noProof/>
-          </w:rPr>
-          <m:t>Perceptron</m:t>
+          <m:t>Cálculo do valor de saída de um Perceptron</m:t>
         </m:r>
       </m:oMath>
       <w:r>
@@ -5996,7 +5960,14 @@
         <w:rPr>
           <w:noProof/>
         </w:rPr>
-        <w:t xml:space="preserve">Para entender como o processo de aprendizagem pode funcionar, </w:t>
+        <w:t xml:space="preserve">Para entender </w:t>
+      </w:r>
+      <w:r>
+        <w:rPr>
+          <w:noProof/>
+        </w:rPr>
+        <w:lastRenderedPageBreak/>
+        <w:t xml:space="preserve">como o processo de aprendizagem pode funcionar, </w:t>
       </w:r>
       <w:r>
         <w:rPr>
@@ -6014,14 +5985,7 @@
         <w:rPr>
           <w:noProof/>
         </w:rPr>
-        <w:t xml:space="preserve"> conduzir </w:t>
-      </w:r>
-      <w:r>
-        <w:rPr>
-          <w:noProof/>
-        </w:rPr>
-        <w:lastRenderedPageBreak/>
-        <w:t xml:space="preserve">pequenas mudanças em alguns dos pesos (ou dos </w:t>
+        <w:t xml:space="preserve"> conduzir pequenas mudanças em alguns dos pesos (ou dos </w:t>
       </w:r>
       <w:r>
         <w:rPr>
@@ -6089,9 +6053,6 @@
         <w:t>7</w:t>
       </w:r>
       <w:r>
-        <w:rPr>
-          <w:noProof/>
-        </w:rPr>
         <w:fldChar w:fldCharType="end"/>
       </w:r>
       <w:r>
@@ -6445,7 +6406,6 @@
       </w:pPr>
       <w:bookmarkStart w:id="21" w:name="_Toc64561825"/>
       <w:r>
-        <w:lastRenderedPageBreak/>
         <w:t xml:space="preserve">Figura </w:t>
       </w:r>
       <w:r>
@@ -6464,9 +6424,6 @@
         <w:t>8</w:t>
       </w:r>
       <w:r>
-        <w:rPr>
-          <w:noProof/>
-        </w:rPr>
         <w:fldChar w:fldCharType="end"/>
       </w:r>
       <w:r>
@@ -6692,10 +6649,7 @@
         <w:fldChar w:fldCharType="begin"/>
       </w:r>
       <w:r>
-        <w:instrText xml:space="preserve"> SEQ Equação \* A</w:instrText>
-      </w:r>
-      <w:r>
-        <w:instrText xml:space="preserve">RABIC </w:instrText>
+        <w:instrText xml:space="preserve"> SEQ Equação \* ARABIC </w:instrText>
       </w:r>
       <w:r>
         <w:fldChar w:fldCharType="separate"/>
@@ -7084,9 +7038,6 @@
         <w:t>9</w:t>
       </w:r>
       <w:r>
-        <w:rPr>
-          <w:noProof/>
-        </w:rPr>
         <w:fldChar w:fldCharType="end"/>
       </w:r>
       <w:r>
@@ -7148,23 +7099,26 @@
     </w:p>
     <w:p>
       <w:pPr>
-        <w:suppressAutoHyphens w:val="0"/>
-        <w:spacing w:line="240" w:lineRule="auto"/>
-        <w:jc w:val="center"/>
-        <w:rPr>
-          <w:noProof/>
-        </w:rPr>
-      </w:pPr>
-    </w:p>
-    <w:p>
-      <w:pPr>
         <w:pStyle w:val="PargrafodaLista"/>
-        <w:rPr>
-          <w:noProof/>
-        </w:rPr>
-      </w:pPr>
-      <w:r>
-        <w:t>Para entender a similaridade</w:t>
+      </w:pPr>
+    </w:p>
+    <w:p>
+      <w:pPr>
+        <w:pStyle w:val="PargrafodaLista"/>
+        <w:rPr>
+          <w:noProof/>
+        </w:rPr>
+      </w:pPr>
+      <w:proofErr w:type="spellStart"/>
+      <w:r>
+        <w:t>ertghyr</w:t>
+      </w:r>
+      <w:r>
+        <w:t>Para</w:t>
+      </w:r>
+      <w:proofErr w:type="spellEnd"/>
+      <w:r>
+        <w:t xml:space="preserve"> entender a similaridade</w:t>
       </w:r>
       <w:r>
         <w:t xml:space="preserve"> entre </w:t>
@@ -7377,10 +7331,7 @@
         <w:fldChar w:fldCharType="begin"/>
       </w:r>
       <w:r>
-        <w:instrText xml:space="preserve"> SEQ Figura \* A</w:instrText>
-      </w:r>
-      <w:r>
-        <w:instrText xml:space="preserve">RABIC </w:instrText>
+        <w:instrText xml:space="preserve"> SEQ Figura \* ARABIC </w:instrText>
       </w:r>
       <w:r>
         <w:fldChar w:fldCharType="separate"/>
@@ -7392,9 +7343,6 @@
         <w:t>10</w:t>
       </w:r>
       <w:r>
-        <w:rPr>
-          <w:noProof/>
-        </w:rPr>
         <w:fldChar w:fldCharType="end"/>
       </w:r>
       <w:r>
@@ -8083,64 +8031,285 @@
     </w:p>
     <w:p>
       <w:pPr>
+        <w:pStyle w:val="Ttulo2"/>
+        <w:rPr>
+          <w:lang w:val="pt-BR"/>
+        </w:rPr>
+      </w:pPr>
+      <w:r>
+        <w:rPr>
+          <w:lang w:val="pt-BR"/>
+        </w:rPr>
+        <w:t>Arquitetura das redes neurais</w:t>
+      </w:r>
+    </w:p>
+    <w:p>
+      <w:r>
+        <w:t xml:space="preserve">Suponha-se a rede da fixura </w:t>
+      </w:r>
+      <w:r>
+        <w:t>11</w:t>
+      </w:r>
+      <w:r>
+        <w:t xml:space="preserve"> abaixo:</w:t>
+      </w:r>
+    </w:p>
+    <w:p>
+      <w:pPr>
+        <w:pStyle w:val="Legenda"/>
+      </w:pPr>
+      <w:r>
+        <w:t xml:space="preserve">Figura </w:t>
+      </w:r>
+      <w:r>
+        <w:fldChar w:fldCharType="begin"/>
+      </w:r>
+      <w:r>
+        <w:instrText xml:space="preserve"> SEQ Figura \* ARABIC </w:instrText>
+      </w:r>
+      <w:r>
+        <w:fldChar w:fldCharType="separate"/>
+      </w:r>
+      <w:r>
+        <w:rPr>
+          <w:noProof/>
+        </w:rPr>
+        <w:t>11</w:t>
+      </w:r>
+      <w:r>
+        <w:fldChar w:fldCharType="end"/>
+      </w:r>
+      <w:r>
+        <w:t xml:space="preserve">. </w:t>
+      </w:r>
+      <w:r>
+        <w:rPr>
+          <w:noProof/>
+        </w:rPr>
+        <w:t>Uma rede neural genérica</w:t>
+      </w:r>
+    </w:p>
+    <w:p>
+      <w:pPr>
+        <w:jc w:val="center"/>
+      </w:pPr>
+      <w:r>
+        <w:drawing>
+          <wp:inline distT="0" distB="0" distL="0" distR="0" wp14:anchorId="301AFF47" wp14:editId="198FE20E">
+            <wp:extent cx="4399965" cy="2833359"/>
+            <wp:effectExtent l="0" t="0" r="635" b="0"/>
+            <wp:docPr id="11" name="Gráfico 11"/>
+            <wp:cNvGraphicFramePr>
+              <a:graphicFrameLocks xmlns:a="http://schemas.openxmlformats.org/drawingml/2006/main" noChangeAspect="1"/>
+            </wp:cNvGraphicFramePr>
+            <a:graphic xmlns:a="http://schemas.openxmlformats.org/drawingml/2006/main">
+              <a:graphicData uri="http://schemas.openxmlformats.org/drawingml/2006/picture">
+                <pic:pic xmlns:pic="http://schemas.openxmlformats.org/drawingml/2006/picture">
+                  <pic:nvPicPr>
+                    <pic:cNvPr id="1" name=""/>
+                    <pic:cNvPicPr/>
+                  </pic:nvPicPr>
+                  <pic:blipFill rotWithShape="1">
+                    <a:blip r:embed="rId21">
+                      <a:extLst>
+                        <a:ext uri="{96DAC541-7B7A-43D3-8B79-37D633B846F1}">
+                          <asvg:svgBlip xmlns:asvg="http://schemas.microsoft.com/office/drawing/2016/SVG/main" r:embed="rId22"/>
+                        </a:ext>
+                      </a:extLst>
+                    </a:blip>
+                    <a:srcRect l="12324" t="13753" r="6183" b="12031"/>
+                    <a:stretch/>
+                  </pic:blipFill>
+                  <pic:spPr bwMode="auto">
+                    <a:xfrm>
+                      <a:off x="0" y="0"/>
+                      <a:ext cx="4400606" cy="2833772"/>
+                    </a:xfrm>
+                    <a:prstGeom prst="rect">
+                      <a:avLst/>
+                    </a:prstGeom>
+                    <a:ln>
+                      <a:noFill/>
+                    </a:ln>
+                    <a:extLst>
+                      <a:ext uri="{53640926-AAD7-44D8-BBD7-CCE9431645EC}">
+                        <a14:shadowObscured xmlns:a14="http://schemas.microsoft.com/office/drawing/2010/main"/>
+                      </a:ext>
+                    </a:extLst>
+                  </pic:spPr>
+                </pic:pic>
+              </a:graphicData>
+            </a:graphic>
+          </wp:inline>
+        </w:drawing>
+      </w:r>
+    </w:p>
+    <w:p>
+      <w:pPr>
+        <w:rPr>
+          <w:noProof/>
+        </w:rPr>
+      </w:pPr>
+    </w:p>
+    <w:p>
+      <w:r>
+        <w:t>Como anteriormente mencionado, a parte esquerda</w:t>
+      </w:r>
+      <w:r>
+        <w:t xml:space="preserve"> chamada de camada de entrada</w:t>
+      </w:r>
+      <w:r>
+        <w:t xml:space="preserve"> </w:t>
+      </w:r>
+      <w:r>
+        <w:t xml:space="preserve">contém os denominados </w:t>
+      </w:r>
+      <w:r>
+        <w:t>neurônios de entrada. A parte direita</w:t>
+      </w:r>
+      <w:r>
+        <w:t xml:space="preserve"> </w:t>
+      </w:r>
+      <w:r>
+        <w:t xml:space="preserve">chamada camada </w:t>
+      </w:r>
+      <w:r>
+        <w:lastRenderedPageBreak/>
+        <w:t xml:space="preserve">de saída possui os chamados </w:t>
+      </w:r>
+      <w:r>
+        <w:t>neurônios de saída (note que a figura mostra somente um, mas isso não é necessário).</w:t>
+      </w:r>
+      <w:r>
+        <w:t xml:space="preserve"> O meio é denominado de camadas escondidas </w:t>
+      </w:r>
+      <w:r>
+        <w:rPr>
+          <w:i/>
+          <w:iCs/>
+        </w:rPr>
+        <w:t>(</w:t>
+      </w:r>
+      <w:r>
+        <w:rPr>
+          <w:i/>
+          <w:iCs/>
+          <w:lang w:val="en-US"/>
+        </w:rPr>
+        <w:t>hidden layer</w:t>
+      </w:r>
+      <w:r>
+        <w:t>)</w:t>
+      </w:r>
+      <w:r>
+        <w:t xml:space="preserve"> uma vez que não é de entrada nem de saída.</w:t>
+      </w:r>
+      <w:r>
+        <w:t xml:space="preserve"> A rede da figura 11 possui somente uma camada de saída, mas isso não é necessário</w:t>
+      </w:r>
+      <w:r>
+        <w:t>, como é o exemplo da figura 12.</w:t>
+      </w:r>
+    </w:p>
+    <w:p>
+      <w:pPr>
+        <w:pStyle w:val="Legenda"/>
+      </w:pPr>
+      <w:r>
+        <w:t xml:space="preserve">Figura </w:t>
+      </w:r>
+      <w:r>
+        <w:fldChar w:fldCharType="begin"/>
+      </w:r>
+      <w:r>
+        <w:instrText xml:space="preserve"> SEQ Figura \* ARABIC </w:instrText>
+      </w:r>
+      <w:r>
+        <w:fldChar w:fldCharType="separate"/>
+      </w:r>
+      <w:r>
+        <w:rPr>
+          <w:noProof/>
+        </w:rPr>
+        <w:t>12</w:t>
+      </w:r>
+      <w:r>
+        <w:fldChar w:fldCharType="end"/>
+      </w:r>
+      <w:r>
+        <w:t xml:space="preserve">. </w:t>
+      </w:r>
+      <w:r>
+        <w:t>Rede neural com mais de uma camada intermediária</w:t>
+      </w:r>
+    </w:p>
+    <w:p>
+      <w:pPr>
         <w:pStyle w:val="PargrafodaLista"/>
-        <w:rPr>
-          <w:noProof/>
-        </w:rPr>
-      </w:pPr>
-    </w:p>
-    <w:p>
-      <w:pPr>
-        <w:pStyle w:val="PargrafodaLista"/>
-        <w:rPr>
-          <w:noProof/>
-        </w:rPr>
-      </w:pPr>
-    </w:p>
-    <w:p>
-      <w:pPr>
-        <w:pStyle w:val="PargrafodaLista"/>
-        <w:rPr>
-          <w:noProof/>
-        </w:rPr>
-      </w:pPr>
-    </w:p>
-    <w:p>
-      <w:pPr>
-        <w:pStyle w:val="PargrafodaLista"/>
-        <w:rPr>
-          <w:noProof/>
-        </w:rPr>
-      </w:pPr>
-    </w:p>
-    <w:p>
-      <w:pPr>
-        <w:pStyle w:val="PargrafodaLista"/>
-        <w:rPr>
-          <w:noProof/>
-        </w:rPr>
-      </w:pPr>
-    </w:p>
-    <w:p>
-      <w:pPr>
-        <w:pStyle w:val="PargrafodaLista"/>
-        <w:rPr>
-          <w:noProof/>
-        </w:rPr>
-      </w:pPr>
-    </w:p>
-    <w:p>
-      <w:pPr>
-        <w:pStyle w:val="PargrafodaLista"/>
-        <w:rPr>
-          <w:noProof/>
-        </w:rPr>
-      </w:pPr>
+        <w:jc w:val="center"/>
+        <w:rPr>
+          <w:noProof/>
+        </w:rPr>
+      </w:pPr>
+      <w:r>
+        <w:rPr>
+          <w:noProof/>
+        </w:rPr>
+        <w:drawing>
+          <wp:inline distT="0" distB="0" distL="0" distR="0" wp14:anchorId="4E033080" wp14:editId="054AE96F">
+            <wp:extent cx="4897850" cy="3666437"/>
+            <wp:effectExtent l="0" t="0" r="0" b="0"/>
+            <wp:docPr id="12" name="Gráfico 12"/>
+            <wp:cNvGraphicFramePr>
+              <a:graphicFrameLocks xmlns:a="http://schemas.openxmlformats.org/drawingml/2006/main" noChangeAspect="1"/>
+            </wp:cNvGraphicFramePr>
+            <a:graphic xmlns:a="http://schemas.openxmlformats.org/drawingml/2006/main">
+              <a:graphicData uri="http://schemas.openxmlformats.org/drawingml/2006/picture">
+                <pic:pic xmlns:pic="http://schemas.openxmlformats.org/drawingml/2006/picture">
+                  <pic:nvPicPr>
+                    <pic:cNvPr id="1" name=""/>
+                    <pic:cNvPicPr/>
+                  </pic:nvPicPr>
+                  <pic:blipFill rotWithShape="1">
+                    <a:blip r:embed="rId23">
+                      <a:extLst>
+                        <a:ext uri="{96DAC541-7B7A-43D3-8B79-37D633B846F1}">
+                          <asvg:svgBlip xmlns:asvg="http://schemas.microsoft.com/office/drawing/2016/SVG/main" r:embed="rId24"/>
+                        </a:ext>
+                      </a:extLst>
+                    </a:blip>
+                    <a:srcRect l="5114" t="2134" r="4169" b="1826"/>
+                    <a:stretch/>
+                  </pic:blipFill>
+                  <pic:spPr bwMode="auto">
+                    <a:xfrm>
+                      <a:off x="0" y="0"/>
+                      <a:ext cx="4898708" cy="3667079"/>
+                    </a:xfrm>
+                    <a:prstGeom prst="rect">
+                      <a:avLst/>
+                    </a:prstGeom>
+                    <a:ln>
+                      <a:noFill/>
+                    </a:ln>
+                    <a:extLst>
+                      <a:ext uri="{53640926-AAD7-44D8-BBD7-CCE9431645EC}">
+                        <a14:shadowObscured xmlns:a14="http://schemas.microsoft.com/office/drawing/2010/main"/>
+                      </a:ext>
+                    </a:extLst>
+                  </pic:spPr>
+                </pic:pic>
+              </a:graphicData>
+            </a:graphic>
+          </wp:inline>
+        </w:drawing>
+      </w:r>
     </w:p>
     <w:p>
       <w:pPr>
         <w:suppressAutoHyphens w:val="0"/>
         <w:spacing w:line="240" w:lineRule="auto"/>
+        <w:ind w:firstLine="0"/>
         <w:jc w:val="left"/>
         <w:rPr>
           <w:noProof/>
@@ -8152,6 +8321,28 @@
         </w:rPr>
         <w:br w:type="page"/>
       </w:r>
+    </w:p>
+    <w:p>
+      <w:pPr>
+        <w:suppressAutoHyphens w:val="0"/>
+        <w:spacing w:line="240" w:lineRule="auto"/>
+        <w:ind w:firstLine="0"/>
+        <w:jc w:val="left"/>
+        <w:rPr>
+          <w:noProof/>
+        </w:rPr>
+      </w:pPr>
+    </w:p>
+    <w:p>
+      <w:pPr>
+        <w:suppressAutoHyphens w:val="0"/>
+        <w:spacing w:line="240" w:lineRule="auto"/>
+        <w:ind w:firstLine="0"/>
+        <w:jc w:val="left"/>
+        <w:rPr>
+          <w:noProof/>
+        </w:rPr>
+      </w:pPr>
     </w:p>
     <w:p>
       <w:pPr>
@@ -8163,7 +8354,6 @@
       <w:bookmarkStart w:id="27" w:name="_Toc64561901"/>
       <w:bookmarkStart w:id="28" w:name="_Toc65079833"/>
       <w:r>
-        <w:lastRenderedPageBreak/>
         <w:t>REFER</w:t>
       </w:r>
       <w:r>
@@ -8262,7 +8452,7 @@
         </w:rPr>
         <w:t xml:space="preserve">9, </w:t>
       </w:r>
-      <w:hyperlink r:id="rId21" w:history="1">
+      <w:hyperlink r:id="rId25" w:history="1">
         <w:r>
           <w:rPr>
             <w:rStyle w:val="Hyperlink"/>
@@ -8387,7 +8577,7 @@
         </w:rPr>
         <w:t xml:space="preserve"> </w:t>
       </w:r>
-      <w:hyperlink r:id="rId22" w:history="1">
+      <w:hyperlink r:id="rId26" w:history="1">
         <w:r>
           <w:rPr>
             <w:rStyle w:val="Hyperlink"/>
@@ -9005,7 +9195,7 @@
         </w:rPr>
         <w:t xml:space="preserve">, </w:t>
       </w:r>
-      <w:hyperlink r:id="rId23" w:history="1">
+      <w:hyperlink r:id="rId27" w:history="1">
         <w:r>
           <w:rPr>
             <w:rStyle w:val="Hyperlink"/>
@@ -9160,7 +9350,7 @@
         </w:rPr>
         <w:t xml:space="preserve"> Books, </w:t>
       </w:r>
-      <w:hyperlink r:id="rId24" w:history="1">
+      <w:hyperlink r:id="rId28" w:history="1">
         <w:r>
           <w:rPr>
             <w:rStyle w:val="Hyperlink"/>
@@ -9220,7 +9410,6 @@
         <w:rPr>
           <w:lang w:val="en-US"/>
         </w:rPr>
-        <w:lastRenderedPageBreak/>
         <w:t>Sanderson</w:t>
       </w:r>
       <w:r>
@@ -9272,7 +9461,7 @@
         </w:rPr>
         <w:t xml:space="preserve">, </w:t>
       </w:r>
-      <w:hyperlink r:id="rId25" w:history="1">
+      <w:hyperlink r:id="rId29" w:history="1">
         <w:r>
           <w:rPr>
             <w:rStyle w:val="Hyperlink"/>
@@ -9289,7 +9478,7 @@
       </w:r>
     </w:p>
     <w:sectPr>
-      <w:headerReference w:type="default" r:id="rId26"/>
+      <w:headerReference w:type="default" r:id="rId30"/>
       <w:pgSz w:w="11906" w:h="16838"/>
       <w:pgMar w:top="1701" w:right="1701" w:bottom="1134" w:left="1701" w:header="1134" w:footer="720" w:gutter="0"/>
       <w:cols w:space="720"/>
@@ -9310,6 +9499,7 @@
         <w:separator/>
       </w:r>
     </w:p>
+    <w:p/>
   </w:endnote>
   <w:endnote w:type="continuationSeparator" w:id="0">
     <w:p>
@@ -9320,6 +9510,7 @@
         <w:continuationSeparator/>
       </w:r>
     </w:p>
+    <w:p/>
   </w:endnote>
 </w:endnotes>
 </file>
@@ -9335,6 +9526,7 @@
         <w:separator/>
       </w:r>
     </w:p>
+    <w:p/>
   </w:footnote>
   <w:footnote w:type="continuationSeparator" w:id="0">
     <w:p>
@@ -9345,6 +9537,7 @@
         <w:continuationSeparator/>
       </w:r>
     </w:p>
+    <w:p/>
   </w:footnote>
 </w:footnotes>
 </file>
@@ -9399,6 +9592,7 @@
       <w:fldChar w:fldCharType="end"/>
     </w:r>
   </w:p>
+  <w:p/>
 </w:hdr>
 </file>
 
@@ -10773,7 +10967,7 @@
   <w:style w:type="paragraph" w:default="1" w:styleId="Normal">
     <w:name w:val="Normal"/>
     <w:qFormat/>
-    <w:rsid w:val="00BD14F7"/>
+    <w:rsid w:val="002B32ED"/>
     <w:pPr>
       <w:suppressAutoHyphens/>
       <w:spacing w:line="360" w:lineRule="auto"/>
@@ -11015,6 +11209,7 @@
   <w:style w:type="character" w:default="1" w:styleId="Fontepargpadro">
     <w:name w:val="Default Paragraph Font"/>
     <w:uiPriority w:val="1"/>
+    <w:semiHidden/>
     <w:unhideWhenUsed/>
   </w:style>
   <w:style w:type="table" w:default="1" w:styleId="Tabelanormal">

</xml_diff>